<commit_message>
Updating all Week 2 materials to latest version
</commit_message>
<xml_diff>
--- a/Week_2/Labs/2.1_JavaScript_Basics_Lab.docx
+++ b/Week_2/Labs/2.1_JavaScript_Basics_Lab.docx
@@ -4,6 +4,63 @@
   <w:body>
     <w:p>
       <w:pPr>
+        <w:pBdr/>
+        <w:contextualSpacing w:val="0"/>
+        <w:jc w:val="center"/>
+        <w:rPr/>
+      </w:pPr>
+      <w:r>
+        <w:rPr>
+          <w:rtl w:val="0"/>
+        </w:rPr>
+        <w:t xml:space="preserve">2.1 JavaScript: Basics Lab</w:t>
+      </w:r>
+    </w:p>
+    <w:p>
+      <w:pPr>
+        <w:pBdr/>
+        <w:contextualSpacing w:val="0"/>
+        <w:rPr/>
+      </w:pPr>
+      <w:r>
+        <w:rPr>
+          <w:rtl w:val="0"/>
+        </w:rPr>
+      </w:r>
+    </w:p>
+    <w:p>
+      <w:pPr>
+        <w:pBdr/>
+        <w:contextualSpacing w:val="0"/>
+        <w:rPr>
+          <w:b w:val="1"/>
+        </w:rPr>
+      </w:pPr>
+      <w:r>
+        <w:rPr>
+          <w:b w:val="1"/>
+          <w:rtl w:val="0"/>
+        </w:rPr>
+        <w:t xml:space="preserve">PART 1</w:t>
+      </w:r>
+    </w:p>
+    <w:p>
+      <w:pPr>
+        <w:pBdr/>
+        <w:contextualSpacing w:val="0"/>
+        <w:rPr>
+          <w:b w:val="1"/>
+        </w:rPr>
+      </w:pPr>
+      <w:r>
+        <w:rPr>
+          <w:rtl w:val="0"/>
+        </w:rPr>
+      </w:r>
+    </w:p>
+    <w:p>
+      <w:pPr>
+        <w:pBdr/>
         <w:contextualSpacing w:val="0"/>
         <w:rPr/>
       </w:pPr>
@@ -20,6 +77,7 @@
           <w:ilvl w:val="0"/>
           <w:numId w:val="1"/>
         </w:numPr>
+        <w:pBdr/>
         <w:ind w:left="720" w:hanging="360"/>
         <w:contextualSpacing w:val="1"/>
         <w:rPr>
@@ -40,6 +98,7 @@
           <w:ilvl w:val="0"/>
           <w:numId w:val="1"/>
         </w:numPr>
+        <w:pBdr/>
         <w:ind w:left="720" w:hanging="360"/>
         <w:contextualSpacing w:val="1"/>
         <w:rPr>
@@ -61,6 +120,7 @@
           <w:ilvl w:val="0"/>
           <w:numId w:val="1"/>
         </w:numPr>
+        <w:pBdr/>
         <w:ind w:left="720" w:hanging="360"/>
         <w:contextualSpacing w:val="1"/>
         <w:rPr>
@@ -82,6 +142,7 @@
           <w:ilvl w:val="0"/>
           <w:numId w:val="1"/>
         </w:numPr>
+        <w:pBdr/>
         <w:ind w:left="720" w:hanging="360"/>
         <w:contextualSpacing w:val="1"/>
         <w:rPr>
@@ -103,6 +164,7 @@
           <w:ilvl w:val="0"/>
           <w:numId w:val="1"/>
         </w:numPr>
+        <w:pBdr/>
         <w:ind w:left="720" w:hanging="360"/>
         <w:contextualSpacing w:val="1"/>
         <w:rPr>
@@ -124,6 +186,7 @@
           <w:ilvl w:val="0"/>
           <w:numId w:val="1"/>
         </w:numPr>
+        <w:pBdr/>
         <w:ind w:left="720" w:hanging="360"/>
         <w:contextualSpacing w:val="1"/>
         <w:rPr>
@@ -145,6 +208,7 @@
           <w:ilvl w:val="0"/>
           <w:numId w:val="1"/>
         </w:numPr>
+        <w:pBdr/>
         <w:ind w:left="720" w:hanging="360"/>
         <w:contextualSpacing w:val="1"/>
         <w:rPr>
@@ -162,19 +226,51 @@
     </w:p>
     <w:p>
       <w:pPr>
-        <w:contextualSpacing w:val="0"/>
-        <w:rPr>
-          <w:rFonts w:ascii="Source Code Pro" w:cs="Source Code Pro" w:eastAsia="Source Code Pro" w:hAnsi="Source Code Pro"/>
-        </w:rPr>
-      </w:pPr>
-      <w:r>
-        <w:rPr>
-          <w:rtl w:val="0"/>
-        </w:rPr>
-      </w:r>
-    </w:p>
-    <w:p>
-      <w:pPr>
+        <w:pBdr/>
+        <w:contextualSpacing w:val="0"/>
+        <w:rPr>
+          <w:rFonts w:ascii="Source Code Pro" w:cs="Source Code Pro" w:eastAsia="Source Code Pro" w:hAnsi="Source Code Pro"/>
+        </w:rPr>
+      </w:pPr>
+      <w:r>
+        <w:rPr>
+          <w:rtl w:val="0"/>
+        </w:rPr>
+      </w:r>
+    </w:p>
+    <w:p>
+      <w:pPr>
+        <w:pBdr/>
+        <w:contextualSpacing w:val="0"/>
+        <w:rPr>
+          <w:b w:val="1"/>
+        </w:rPr>
+      </w:pPr>
+      <w:r>
+        <w:rPr>
+          <w:b w:val="1"/>
+          <w:rtl w:val="0"/>
+        </w:rPr>
+        <w:t xml:space="preserve">PART 2</w:t>
+      </w:r>
+    </w:p>
+    <w:p>
+      <w:pPr>
+        <w:pBdr/>
+        <w:contextualSpacing w:val="0"/>
+        <w:rPr>
+          <w:rFonts w:ascii="Source Code Pro" w:cs="Source Code Pro" w:eastAsia="Source Code Pro" w:hAnsi="Source Code Pro"/>
+        </w:rPr>
+      </w:pPr>
+      <w:r>
+        <w:rPr>
+          <w:rtl w:val="0"/>
+        </w:rPr>
+      </w:r>
+    </w:p>
+    <w:p>
+      <w:pPr>
+        <w:pBdr/>
         <w:contextualSpacing w:val="0"/>
         <w:rPr/>
       </w:pPr>
@@ -191,6 +287,7 @@
           <w:ilvl w:val="0"/>
           <w:numId w:val="2"/>
         </w:numPr>
+        <w:pBdr/>
         <w:ind w:left="720" w:hanging="360"/>
         <w:contextualSpacing w:val="1"/>
         <w:rPr>
@@ -211,6 +308,7 @@
           <w:ilvl w:val="0"/>
           <w:numId w:val="2"/>
         </w:numPr>
+        <w:pBdr/>
         <w:ind w:left="720" w:hanging="360"/>
         <w:contextualSpacing w:val="1"/>
         <w:rPr>
@@ -232,6 +330,7 @@
           <w:ilvl w:val="0"/>
           <w:numId w:val="2"/>
         </w:numPr>
+        <w:pBdr/>
         <w:ind w:left="720" w:hanging="360"/>
         <w:contextualSpacing w:val="1"/>
         <w:rPr>
@@ -251,19 +350,51 @@
     </w:p>
     <w:p>
       <w:pPr>
-        <w:contextualSpacing w:val="0"/>
-        <w:rPr>
-          <w:rFonts w:ascii="Source Code Pro" w:cs="Source Code Pro" w:eastAsia="Source Code Pro" w:hAnsi="Source Code Pro"/>
-        </w:rPr>
-      </w:pPr>
-      <w:r>
-        <w:rPr>
-          <w:rtl w:val="0"/>
-        </w:rPr>
-      </w:r>
-    </w:p>
-    <w:p>
-      <w:pPr>
+        <w:pBdr/>
+        <w:contextualSpacing w:val="0"/>
+        <w:rPr>
+          <w:rFonts w:ascii="Source Code Pro" w:cs="Source Code Pro" w:eastAsia="Source Code Pro" w:hAnsi="Source Code Pro"/>
+        </w:rPr>
+      </w:pPr>
+      <w:r>
+        <w:rPr>
+          <w:rtl w:val="0"/>
+        </w:rPr>
+      </w:r>
+    </w:p>
+    <w:p>
+      <w:pPr>
+        <w:pBdr/>
+        <w:contextualSpacing w:val="0"/>
+        <w:rPr>
+          <w:b w:val="1"/>
+        </w:rPr>
+      </w:pPr>
+      <w:r>
+        <w:rPr>
+          <w:b w:val="1"/>
+          <w:rtl w:val="0"/>
+        </w:rPr>
+        <w:t xml:space="preserve">PART 3</w:t>
+      </w:r>
+    </w:p>
+    <w:p>
+      <w:pPr>
+        <w:pBdr/>
+        <w:contextualSpacing w:val="0"/>
+        <w:rPr>
+          <w:rFonts w:ascii="Source Code Pro" w:cs="Source Code Pro" w:eastAsia="Source Code Pro" w:hAnsi="Source Code Pro"/>
+        </w:rPr>
+      </w:pPr>
+      <w:r>
+        <w:rPr>
+          <w:rtl w:val="0"/>
+        </w:rPr>
+      </w:r>
+    </w:p>
+    <w:p>
+      <w:pPr>
+        <w:pBdr/>
         <w:contextualSpacing w:val="0"/>
         <w:rPr>
           <w:i w:val="1"/>
@@ -285,6 +416,7 @@
     </w:p>
     <w:p>
       <w:pPr>
+        <w:pBdr/>
         <w:contextualSpacing w:val="0"/>
         <w:rPr/>
       </w:pPr>
@@ -296,6 +428,23 @@
     </w:p>
     <w:p>
       <w:pPr>
+        <w:pBdr/>
+        <w:contextualSpacing w:val="0"/>
+        <w:rPr>
+          <w:b w:val="1"/>
+        </w:rPr>
+      </w:pPr>
+      <w:r>
+        <w:rPr>
+          <w:b w:val="1"/>
+          <w:rtl w:val="0"/>
+        </w:rPr>
+        <w:t xml:space="preserve">PART 4</w:t>
+      </w:r>
+    </w:p>
+    <w:p>
+      <w:pPr>
+        <w:pBdr/>
         <w:contextualSpacing w:val="0"/>
         <w:rPr/>
       </w:pPr>
@@ -303,6 +452,18 @@
         <w:rPr>
           <w:rtl w:val="0"/>
         </w:rPr>
+      </w:r>
+    </w:p>
+    <w:p>
+      <w:pPr>
+        <w:pBdr/>
+        <w:contextualSpacing w:val="0"/>
+        <w:rPr/>
+      </w:pPr>
+      <w:r>
+        <w:rPr>
+          <w:rtl w:val="0"/>
+        </w:rPr>
         <w:t xml:space="preserve">Go through the function. What will </w:t>
       </w:r>
       <w:r>
@@ -321,6 +482,7 @@
     </w:p>
     <w:p>
       <w:pPr>
+        <w:pBdr/>
         <w:contextualSpacing w:val="0"/>
         <w:rPr>
           <w:rFonts w:ascii="Source Code Pro" w:cs="Source Code Pro" w:eastAsia="Source Code Pro" w:hAnsi="Source Code Pro"/>
@@ -336,6 +498,7 @@
     </w:p>
     <w:p>
       <w:pPr>
+        <w:pBdr/>
         <w:contextualSpacing w:val="0"/>
         <w:rPr>
           <w:rFonts w:ascii="Source Code Pro" w:cs="Source Code Pro" w:eastAsia="Source Code Pro" w:hAnsi="Source Code Pro"/>
@@ -351,6 +514,7 @@
     </w:p>
     <w:p>
       <w:pPr>
+        <w:pBdr/>
         <w:contextualSpacing w:val="0"/>
         <w:rPr>
           <w:rFonts w:ascii="Source Code Pro" w:cs="Source Code Pro" w:eastAsia="Source Code Pro" w:hAnsi="Source Code Pro"/>
@@ -367,6 +531,7 @@
     <w:p>
       <w:pPr>
         <w:widowControl w:val="0"/>
+        <w:pBdr/>
         <w:spacing w:line="276" w:lineRule="auto"/>
         <w:contextualSpacing w:val="0"/>
         <w:rPr>
@@ -412,6 +577,7 @@
     <w:p>
       <w:pPr>
         <w:widowControl w:val="0"/>
+        <w:pBdr/>
         <w:spacing w:line="276" w:lineRule="auto"/>
         <w:contextualSpacing w:val="0"/>
         <w:rPr>
@@ -482,6 +648,7 @@
     <w:p>
       <w:pPr>
         <w:widowControl w:val="0"/>
+        <w:pBdr/>
         <w:spacing w:line="276" w:lineRule="auto"/>
         <w:contextualSpacing w:val="0"/>
         <w:rPr>
@@ -501,6 +668,7 @@
     <w:p>
       <w:pPr>
         <w:widowControl w:val="0"/>
+        <w:pBdr/>
         <w:spacing w:line="276" w:lineRule="auto"/>
         <w:contextualSpacing w:val="0"/>
         <w:rPr>
@@ -537,6 +705,7 @@
     <w:p>
       <w:pPr>
         <w:widowControl w:val="0"/>
+        <w:pBdr/>
         <w:spacing w:line="276" w:lineRule="auto"/>
         <w:contextualSpacing w:val="0"/>
         <w:rPr>
@@ -555,6 +724,7 @@
     </w:p>
     <w:p>
       <w:pPr>
+        <w:pBdr/>
         <w:contextualSpacing w:val="0"/>
         <w:rPr/>
       </w:pPr>
@@ -826,6 +996,7 @@
         <w:keepNext w:val="0"/>
         <w:keepLines w:val="0"/>
         <w:widowControl w:val="1"/>
+        <w:pBdr/>
         <w:spacing w:after="0" w:before="0" w:line="276" w:lineRule="auto"/>
         <w:ind w:left="0" w:right="0" w:firstLine="0"/>
         <w:jc w:val="left"/>
@@ -845,6 +1016,7 @@
     <w:pPr>
       <w:keepNext w:val="1"/>
       <w:keepLines w:val="1"/>
+      <w:pBdr/>
       <w:spacing w:after="120" w:before="400" w:lineRule="auto"/>
       <w:contextualSpacing w:val="1"/>
     </w:pPr>
@@ -860,6 +1032,7 @@
     <w:pPr>
       <w:keepNext w:val="1"/>
       <w:keepLines w:val="1"/>
+      <w:pBdr/>
       <w:spacing w:after="120" w:before="360" w:lineRule="auto"/>
       <w:contextualSpacing w:val="1"/>
     </w:pPr>
@@ -876,6 +1049,7 @@
     <w:pPr>
       <w:keepNext w:val="1"/>
       <w:keepLines w:val="1"/>
+      <w:pBdr/>
       <w:spacing w:after="80" w:before="320" w:lineRule="auto"/>
       <w:contextualSpacing w:val="1"/>
     </w:pPr>
@@ -893,6 +1067,7 @@
     <w:pPr>
       <w:keepNext w:val="1"/>
       <w:keepLines w:val="1"/>
+      <w:pBdr/>
       <w:spacing w:after="80" w:before="280" w:lineRule="auto"/>
       <w:contextualSpacing w:val="1"/>
     </w:pPr>
@@ -909,6 +1084,7 @@
     <w:pPr>
       <w:keepNext w:val="1"/>
       <w:keepLines w:val="1"/>
+      <w:pBdr/>
       <w:spacing w:after="80" w:before="240" w:lineRule="auto"/>
       <w:contextualSpacing w:val="1"/>
     </w:pPr>
@@ -925,6 +1101,7 @@
     <w:pPr>
       <w:keepNext w:val="1"/>
       <w:keepLines w:val="1"/>
+      <w:pBdr/>
       <w:spacing w:after="80" w:before="240" w:lineRule="auto"/>
       <w:contextualSpacing w:val="1"/>
     </w:pPr>
@@ -942,6 +1119,7 @@
     <w:pPr>
       <w:keepNext w:val="1"/>
       <w:keepLines w:val="1"/>
+      <w:pBdr/>
       <w:spacing w:after="60" w:before="0" w:lineRule="auto"/>
       <w:contextualSpacing w:val="1"/>
     </w:pPr>
@@ -957,6 +1135,7 @@
     <w:pPr>
       <w:keepNext w:val="1"/>
       <w:keepLines w:val="1"/>
+      <w:pBdr/>
       <w:spacing w:after="320" w:before="0" w:lineRule="auto"/>
       <w:contextualSpacing w:val="1"/>
     </w:pPr>

</xml_diff>